<commit_message>
validate form user + middleware create users
</commit_message>
<xml_diff>
--- a/Node js.docx
+++ b/Node js.docx
@@ -1450,6 +1450,24 @@
           <w:rFonts w:cstheme="minorHAnsi"/>
         </w:rPr>
         <w:t>Res.redirect(‘&lt;url&gt;’): điều hướng n dùng</w:t>
+      </w:r>
+    </w:p>
+    <w:p>
+      <w:pPr>
+        <w:pStyle w:val="ListParagraph"/>
+        <w:numPr>
+          <w:ilvl w:val="0"/>
+          <w:numId w:val="1"/>
+        </w:numPr>
+        <w:rPr>
+          <w:rFonts w:cstheme="minorHAnsi"/>
+        </w:rPr>
+      </w:pPr>
+      <w:r>
+        <w:rPr>
+          <w:rFonts w:cstheme="minorHAnsi"/>
+        </w:rPr>
+        <w:t>Res.locals : lưu trữ các dl ở trong 1 vòng đời request response</w:t>
       </w:r>
       <w:bookmarkStart w:id="0" w:name="_GoBack"/>
       <w:bookmarkEnd w:id="0"/>

</xml_diff>